<commit_message>
chore: update docs format
</commit_message>
<xml_diff>
--- a/docs/progress/week_6/项目周报.docx
+++ b/docs/progress/week_6/项目周报.docx
@@ -29,7 +29,7 @@
     </w:p>
     <w:tbl>
       <w:tblPr>
-        <w:tblW w:w="0pt" w:type="auto"/>
+        <w:tblW w:w="0pt" w:type="dxa"/>
         <w:tblInd w:w="4.90pt" w:type="dxa"/>
         <w:tblBorders>
           <w:top w:val="single" w:sz="4" w:space="0" w:color="auto"/>
@@ -77,7 +77,7 @@
               <w:rPr>
                 <w:rFonts w:ascii="黑体" w:eastAsia="黑体" w:hAnsi="黑体" w:cs="黑体" w:hint="eastAsia"/>
               </w:rPr>
-              <w:t>项目名称：</w:t>
+              <w:t>项目名称</w:t>
             </w:r>
           </w:p>
         </w:tc>
@@ -139,7 +139,7 @@
               <w:rPr>
                 <w:rFonts w:ascii="黑体" w:eastAsia="黑体" w:hAnsi="黑体" w:cs="黑体" w:hint="eastAsia"/>
               </w:rPr>
-              <w:t>项目组长：</w:t>
+              <w:t>项目组长</w:t>
             </w:r>
           </w:p>
         </w:tc>
@@ -182,7 +182,8 @@
           <w:p>
             <w:pPr>
               <w:spacing w:line="16pt" w:lineRule="exact"/>
-              <w:jc w:val="end"/>
+              <w:ind w:end="12pt"/>
+              <w:jc w:val="center"/>
               <w:rPr>
                 <w:rFonts w:ascii="黑体" w:eastAsia="黑体" w:hAnsi="黑体" w:cs="黑体"/>
               </w:rPr>
@@ -191,7 +192,7 @@
               <w:rPr>
                 <w:rFonts w:ascii="黑体" w:eastAsia="黑体" w:hAnsi="黑体" w:cs="黑体" w:hint="eastAsia"/>
               </w:rPr>
-              <w:t>联系方式：</w:t>
+              <w:t>联系方式</w:t>
             </w:r>
           </w:p>
         </w:tc>
@@ -246,7 +247,7 @@
               <w:rPr>
                 <w:rFonts w:ascii="黑体" w:eastAsia="黑体" w:hAnsi="黑体" w:cs="黑体" w:hint="eastAsia"/>
               </w:rPr>
-              <w:t>项目成员：</w:t>
+              <w:t>项目成员</w:t>
             </w:r>
           </w:p>
         </w:tc>
@@ -267,6 +268,7 @@
               <w:spacing w:line="16pt" w:lineRule="exact"/>
               <w:ind w:firstLineChars="14" w:firstLine="1.70pt"/>
             </w:pPr>
+            <w:proofErr w:type="gramStart"/>
             <w:r>
               <w:rPr>
                 <w:rFonts w:hint="eastAsia"/>
@@ -290,7 +292,14 @@
               <w:rPr>
                 <w:rFonts w:hint="eastAsia"/>
               </w:rPr>
-              <w:t>组（</w:t>
+              <w:t>组</w:t>
+            </w:r>
+            <w:proofErr w:type="gramEnd"/>
+            <w:r>
+              <w:rPr>
+                <w:rFonts w:hint="eastAsia"/>
+              </w:rPr>
+              <w:t>（</w:t>
             </w:r>
             <w:r>
               <w:rPr>
@@ -306,15 +315,16 @@
                 <w:sz w:val="16"/>
                 <w:szCs w:val="16"/>
               </w:rPr>
-              <w:t>鲍溶</w:t>
-            </w:r>
+              <w:t>鲍</w:t>
+            </w:r>
+            <w:proofErr w:type="gramStart"/>
             <w:r>
               <w:rPr>
                 <w:rFonts w:hint="eastAsia"/>
                 <w:sz w:val="16"/>
                 <w:szCs w:val="16"/>
               </w:rPr>
-              <w:t xml:space="preserve"> </w:t>
+              <w:t>溶</w:t>
             </w:r>
             <w:r>
               <w:rPr>
@@ -322,7 +332,7 @@
                 <w:sz w:val="16"/>
                 <w:szCs w:val="16"/>
               </w:rPr>
-              <w:t>23280533</w:t>
+              <w:t xml:space="preserve"> </w:t>
             </w:r>
             <w:r>
               <w:rPr>
@@ -330,15 +340,16 @@
                 <w:sz w:val="16"/>
                 <w:szCs w:val="16"/>
               </w:rPr>
-              <w:t>罗传杰</w:t>
-            </w:r>
+              <w:t>23280533</w:t>
+            </w:r>
+            <w:proofErr w:type="gramEnd"/>
             <w:r>
               <w:rPr>
                 <w:rFonts w:hint="eastAsia"/>
                 <w:sz w:val="16"/>
                 <w:szCs w:val="16"/>
               </w:rPr>
-              <w:t xml:space="preserve"> </w:t>
+              <w:t>罗传杰</w:t>
             </w:r>
             <w:r>
               <w:rPr>
@@ -346,7 +357,7 @@
                 <w:sz w:val="16"/>
                 <w:szCs w:val="16"/>
               </w:rPr>
-              <w:t>2327110</w:t>
+              <w:t xml:space="preserve"> </w:t>
             </w:r>
             <w:r>
               <w:rPr>
@@ -354,7 +365,7 @@
                 <w:sz w:val="16"/>
                 <w:szCs w:val="16"/>
               </w:rPr>
-              <w:t>任燮境</w:t>
+              <w:t>2327110</w:t>
             </w:r>
             <w:r>
               <w:rPr>
@@ -362,8 +373,26 @@
                 <w:sz w:val="16"/>
                 <w:szCs w:val="16"/>
               </w:rPr>
+              <w:t>任燮</w:t>
+            </w:r>
+            <w:proofErr w:type="gramStart"/>
+            <w:r>
+              <w:rPr>
+                <w:rFonts w:hint="eastAsia"/>
+                <w:sz w:val="16"/>
+                <w:szCs w:val="16"/>
+              </w:rPr>
+              <w:t>境</w:t>
+            </w:r>
+            <w:r>
+              <w:rPr>
+                <w:rFonts w:hint="eastAsia"/>
+                <w:sz w:val="16"/>
+                <w:szCs w:val="16"/>
+              </w:rPr>
               <w:t xml:space="preserve"> 23010531</w:t>
             </w:r>
+            <w:proofErr w:type="gramEnd"/>
             <w:r>
               <w:rPr>
                 <w:rFonts w:hint="eastAsia"/>
@@ -406,11 +435,19 @@
                 <w:rFonts w:ascii="黑体" w:eastAsia="黑体" w:hAnsi="黑体" w:cs="黑体"/>
               </w:rPr>
             </w:pPr>
+            <w:proofErr w:type="gramStart"/>
             <w:r>
               <w:rPr>
                 <w:rFonts w:ascii="黑体" w:eastAsia="黑体" w:hAnsi="黑体" w:cs="黑体" w:hint="eastAsia"/>
               </w:rPr>
-              <w:t>所 属 周：</w:t>
+              <w:t xml:space="preserve">所 属 </w:t>
+            </w:r>
+            <w:proofErr w:type="gramEnd"/>
+            <w:r>
+              <w:rPr>
+                <w:rFonts w:ascii="黑体" w:eastAsia="黑体" w:hAnsi="黑体" w:cs="黑体" w:hint="eastAsia"/>
+              </w:rPr>
+              <w:t>周</w:t>
             </w:r>
           </w:p>
         </w:tc>
@@ -431,6 +468,7 @@
               <w:spacing w:line="16pt" w:lineRule="exact"/>
               <w:ind w:firstLineChars="14" w:firstLine="1.70pt"/>
             </w:pPr>
+            <w:proofErr w:type="gramStart"/>
             <w:r>
               <w:rPr>
                 <w:rFonts w:hint="eastAsia"/>
@@ -454,7 +492,14 @@
               <w:rPr>
                 <w:rFonts w:hint="eastAsia"/>
               </w:rPr>
-              <w:t>周（</w:t>
+              <w:t>周</w:t>
+            </w:r>
+            <w:proofErr w:type="gramEnd"/>
+            <w:r>
+              <w:rPr>
+                <w:rFonts w:hint="eastAsia"/>
+              </w:rPr>
+              <w:t>（</w:t>
             </w:r>
             <w:r>
               <w:rPr>
@@ -1935,6 +1980,7 @@
         <w:pStyle w:val="NormalIndent"/>
         <w:ind w:firstLineChars="0" w:firstLine="0pt"/>
       </w:pPr>
+      <w:proofErr w:type="gramStart"/>
       <w:r>
         <w:rPr>
           <w:rFonts w:hint="eastAsia"/>
@@ -1957,7 +2003,16 @@
           <w:b/>
           <w:bCs/>
         </w:rPr>
-        <w:t>业务流程分析：</w:t>
+        <w:t>业务</w:t>
+      </w:r>
+      <w:proofErr w:type="gramEnd"/>
+      <w:r>
+        <w:rPr>
+          <w:rFonts w:hint="eastAsia"/>
+          <w:b/>
+          <w:bCs/>
+        </w:rPr>
+        <w:t>流程分析：</w:t>
       </w:r>
       <w:r>
         <w:rPr>
@@ -1971,6 +2026,7 @@
         <w:pStyle w:val="NormalIndent"/>
         <w:ind w:firstLineChars="0" w:firstLine="0pt"/>
       </w:pPr>
+      <w:proofErr w:type="gramStart"/>
       <w:r>
         <w:rPr>
           <w:rFonts w:hint="eastAsia"/>
@@ -1993,7 +2049,16 @@
           <w:b/>
           <w:bCs/>
         </w:rPr>
-        <w:t>数据分析：</w:t>
+        <w:t>数据</w:t>
+      </w:r>
+      <w:proofErr w:type="gramEnd"/>
+      <w:r>
+        <w:rPr>
+          <w:rFonts w:hint="eastAsia"/>
+          <w:b/>
+          <w:bCs/>
+        </w:rPr>
+        <w:t>分析：</w:t>
       </w:r>
       <w:r>
         <w:rPr>
@@ -2019,6 +2084,7 @@
         <w:pStyle w:val="NormalIndent"/>
         <w:ind w:firstLineChars="0" w:firstLine="0pt"/>
       </w:pPr>
+      <w:proofErr w:type="gramStart"/>
       <w:r>
         <w:rPr>
           <w:rFonts w:hint="eastAsia"/>
@@ -2041,7 +2107,16 @@
           <w:b/>
           <w:bCs/>
         </w:rPr>
-        <w:t>目标：</w:t>
+        <w:t>目标</w:t>
+      </w:r>
+      <w:proofErr w:type="gramEnd"/>
+      <w:r>
+        <w:rPr>
+          <w:rFonts w:hint="eastAsia"/>
+          <w:b/>
+          <w:bCs/>
+        </w:rPr>
+        <w:t>：</w:t>
       </w:r>
       <w:r>
         <w:rPr>
@@ -2603,13 +2678,22 @@
                           <w:sz w:val="21"/>
                         </w:rPr>
                       </w:pPr>
+                      <w:proofErr w:type="gramStart"/>
                       <w:r>
                         <w:rPr>
                           <w:rFonts w:ascii="黑体" w:eastAsia="黑体" w:hAnsi="黑体" w:cs="黑体" w:hint="eastAsia"/>
                           <w:sz w:val="21"/>
                         </w:rPr>
-                        <w:t>杭州电子科技大学  计算机学院</w:t>
+                        <w:t xml:space="preserve">杭州电子科技大学  </w:t>
                       </w:r>
+                      <w:r>
+                        <w:rPr>
+                          <w:rFonts w:ascii="黑体" w:eastAsia="黑体" w:hAnsi="黑体" w:cs="黑体" w:hint="eastAsia"/>
+                          <w:sz w:val="21"/>
+                        </w:rPr>
+                        <w:t>计算机学院</w:t>
+                      </w:r>
+                      <w:proofErr w:type="gramEnd"/>
                     </w:p>
                     <w:p>
                       <w:pPr>
@@ -2855,7 +2939,7 @@
         </mc:Choice>
         <mc:Fallback>
           <w:drawing>
-            <wp:anchor distT="0" distB="0" distL="114300" distR="114300" simplePos="0" relativeHeight="251659264" behindDoc="1" locked="0" layoutInCell="1" allowOverlap="1" wp14:anchorId="1DA47E61" wp14:editId="617C0A65">
+            <wp:anchor distT="0" distB="0" distL="114300" distR="114300" simplePos="0" relativeHeight="251659264" behindDoc="1" locked="0" layoutInCell="1" allowOverlap="1" wp14:anchorId="0DFDDD93" wp14:editId="73776137">
               <wp:simplePos x="0" y="0"/>
               <wp:positionH relativeFrom="margin">
                 <wp:align>center</wp:align>
@@ -2866,7 +2950,7 @@
               <wp:extent cx="8186420" cy="467360"/>
               <wp:effectExtent l="0" t="2771775" r="0" b="2828290"/>
               <wp:wrapNone/>
-              <wp:docPr id="769308488" name="PowerPlusWaterMarkObject204581"/>
+              <wp:docPr id="1473899773" name="PowerPlusWaterMarkObject204581"/>
               <wp:cNvGraphicFramePr>
                 <a:graphicFrameLocks xmlns:a="http://purl.oclc.org/ooxml/drawingml/main" noChangeAspect="1"/>
               </wp:cNvGraphicFramePr>
@@ -3181,7 +3265,7 @@
         </mc:Choice>
         <mc:Fallback>
           <w:drawing>
-            <wp:anchor distT="0" distB="0" distL="114300" distR="114300" simplePos="0" relativeHeight="251661312" behindDoc="1" locked="0" layoutInCell="1" allowOverlap="1" wp14:anchorId="65FBD161" wp14:editId="7BFD195E">
+            <wp:anchor distT="0" distB="0" distL="114300" distR="114300" simplePos="0" relativeHeight="251661312" behindDoc="1" locked="0" layoutInCell="1" allowOverlap="1" wp14:anchorId="39BBF46A" wp14:editId="7F9FB8AE">
               <wp:simplePos x="0" y="0"/>
               <wp:positionH relativeFrom="margin">
                 <wp:align>center</wp:align>
@@ -3192,7 +3276,7 @@
               <wp:extent cx="8186420" cy="467360"/>
               <wp:effectExtent l="0" t="2771775" r="0" b="2828290"/>
               <wp:wrapNone/>
-              <wp:docPr id="458589012" name="PowerPlusWaterMarkObject193515"/>
+              <wp:docPr id="430077748" name="PowerPlusWaterMarkObject193515"/>
               <wp:cNvGraphicFramePr>
                 <a:graphicFrameLocks xmlns:a="http://purl.oclc.org/ooxml/drawingml/main" noChangeAspect="1"/>
               </wp:cNvGraphicFramePr>
@@ -3333,7 +3417,7 @@
         </mc:Choice>
         <mc:Fallback>
           <w:drawing>
-            <wp:anchor distT="0" distB="0" distL="114300" distR="114300" simplePos="0" relativeHeight="251658240" behindDoc="1" locked="0" layoutInCell="0" allowOverlap="1" wp14:anchorId="14219E57" wp14:editId="6812CF27">
+            <wp:anchor distT="0" distB="0" distL="114300" distR="114300" simplePos="0" relativeHeight="251658240" behindDoc="1" locked="0" layoutInCell="0" allowOverlap="1" wp14:anchorId="06838327" wp14:editId="03E09A3D">
               <wp:simplePos x="0" y="0"/>
               <wp:positionH relativeFrom="page">
                 <wp:align>center</wp:align>
@@ -3344,7 +3428,7 @@
               <wp:extent cx="7315200" cy="923925"/>
               <wp:effectExtent l="0" t="2352675" r="0" b="2362200"/>
               <wp:wrapNone/>
-              <wp:docPr id="996846616" name="PowerPlusWaterMarkObject1681765"/>
+              <wp:docPr id="944630552" name="PowerPlusWaterMarkObject1681765"/>
               <wp:cNvGraphicFramePr>
                 <a:graphicFrameLocks xmlns:a="http://purl.oclc.org/ooxml/drawingml/main"/>
               </wp:cNvGraphicFramePr>

</xml_diff>